<commit_message>
consolidating all Chapter2 outline docs
</commit_message>
<xml_diff>
--- a/APeterson_Chap2_outline_v1.docx
+++ b/APeterson_Chap2_outline_v1.docx
@@ -61,23 +61,7 @@
           <w:sz w:val="24"/>
           <w:szCs w:val="24"/>
         </w:rPr>
-        <w:t xml:space="preserve">definition of </w:t>
-      </w:r>
-      <w:proofErr w:type="spellStart"/>
-      <w:r>
-        <w:rPr>
-          <w:sz w:val="24"/>
-          <w:szCs w:val="24"/>
-        </w:rPr>
-        <w:t>HetC</w:t>
-      </w:r>
-      <w:proofErr w:type="spellEnd"/>
-      <w:r>
-        <w:rPr>
-          <w:sz w:val="24"/>
-          <w:szCs w:val="24"/>
-        </w:rPr>
-        <w:t xml:space="preserve"> </w:t>
+        <w:t xml:space="preserve">definition of HetC </w:t>
       </w:r>
     </w:p>
     <w:p>
@@ -111,23 +95,7 @@
           <w:szCs w:val="24"/>
         </w:rPr>
         <w:tab/>
-        <w:t xml:space="preserve">- </w:t>
-      </w:r>
-      <w:proofErr w:type="spellStart"/>
-      <w:r>
-        <w:rPr>
-          <w:sz w:val="24"/>
-          <w:szCs w:val="24"/>
-        </w:rPr>
-        <w:t>HetC</w:t>
-      </w:r>
-      <w:proofErr w:type="spellEnd"/>
-      <w:r>
-        <w:rPr>
-          <w:sz w:val="24"/>
-          <w:szCs w:val="24"/>
-        </w:rPr>
-        <w:t xml:space="preserve"> is a ‘made-up’ metric from sex specific measures. Here we define it as the ratio of average female to male mean genome-wide rec rate. </w:t>
+        <w:t xml:space="preserve">- HetC is a ‘made-up’ metric from sex specific measures. Here we define it as the ratio of average female to male mean genome-wide rec rate. </w:t>
       </w:r>
     </w:p>
     <w:p>
@@ -167,17 +135,8 @@
           <w:sz w:val="24"/>
           <w:szCs w:val="24"/>
         </w:rPr>
-        <w:t xml:space="preserve">definition should </w:t>
-      </w:r>
-      <w:proofErr w:type="spellStart"/>
-      <w:r>
-        <w:rPr>
-          <w:sz w:val="24"/>
-          <w:szCs w:val="24"/>
-        </w:rPr>
-        <w:t>encompase</w:t>
-      </w:r>
-      <w:proofErr w:type="spellEnd"/>
+        <w:t>definition should encompase</w:t>
+      </w:r>
       <w:r>
         <w:rPr>
           <w:sz w:val="24"/>
@@ -190,39 +149,7 @@
           <w:sz w:val="24"/>
           <w:szCs w:val="24"/>
         </w:rPr>
-        <w:t xml:space="preserve">to </w:t>
-      </w:r>
-      <w:proofErr w:type="spellStart"/>
-      <w:r>
-        <w:rPr>
-          <w:sz w:val="24"/>
-          <w:szCs w:val="24"/>
-        </w:rPr>
-        <w:t>gwRR</w:t>
-      </w:r>
-      <w:proofErr w:type="spellEnd"/>
-      <w:r>
-        <w:rPr>
-          <w:sz w:val="24"/>
-          <w:szCs w:val="24"/>
-        </w:rPr>
-        <w:t xml:space="preserve"> (SC axis length, NCO</w:t>
-      </w:r>
-      <w:proofErr w:type="gramStart"/>
-      <w:r>
-        <w:rPr>
-          <w:sz w:val="24"/>
-          <w:szCs w:val="24"/>
-        </w:rPr>
-        <w:t>:CO</w:t>
-      </w:r>
-      <w:proofErr w:type="gramEnd"/>
-      <w:r>
-        <w:rPr>
-          <w:sz w:val="24"/>
-          <w:szCs w:val="24"/>
-        </w:rPr>
-        <w:t xml:space="preserve">, DSB </w:t>
+        <w:t xml:space="preserve">to gwRR (SC axis length, NCO:CO, DSB </w:t>
       </w:r>
       <w:r>
         <w:rPr>
@@ -262,23 +189,7 @@
           <w:szCs w:val="24"/>
         </w:rPr>
         <w:tab/>
-        <w:t xml:space="preserve">1. </w:t>
-      </w:r>
-      <w:proofErr w:type="gramStart"/>
-      <w:r>
-        <w:rPr>
-          <w:sz w:val="24"/>
-          <w:szCs w:val="24"/>
-        </w:rPr>
-        <w:t>female</w:t>
-      </w:r>
-      <w:proofErr w:type="gramEnd"/>
-      <w:r>
-        <w:rPr>
-          <w:sz w:val="24"/>
-          <w:szCs w:val="24"/>
-        </w:rPr>
-        <w:t xml:space="preserve"> higher rec levels compared to male (female-biased)</w:t>
+        <w:t>1. female higher rec levels compared to male (female-biased)</w:t>
       </w:r>
     </w:p>
     <w:p>
@@ -295,23 +206,7 @@
           <w:szCs w:val="24"/>
         </w:rPr>
         <w:tab/>
-        <w:t xml:space="preserve">2. </w:t>
-      </w:r>
-      <w:proofErr w:type="gramStart"/>
-      <w:r>
-        <w:rPr>
-          <w:sz w:val="24"/>
-          <w:szCs w:val="24"/>
-        </w:rPr>
-        <w:t>females</w:t>
-      </w:r>
-      <w:proofErr w:type="gramEnd"/>
-      <w:r>
-        <w:rPr>
-          <w:sz w:val="24"/>
-          <w:szCs w:val="24"/>
-        </w:rPr>
-        <w:t xml:space="preserve"> more uniform </w:t>
+        <w:t xml:space="preserve">2. females more uniform </w:t>
       </w:r>
       <w:r>
         <w:rPr>
@@ -342,64 +237,32 @@
           <w:sz w:val="24"/>
           <w:szCs w:val="24"/>
         </w:rPr>
-        <w:t xml:space="preserve">(3. </w:t>
-      </w:r>
-      <w:proofErr w:type="gramStart"/>
-      <w:r>
-        <w:rPr>
-          <w:sz w:val="24"/>
-          <w:szCs w:val="24"/>
-        </w:rPr>
-        <w:t>females</w:t>
-      </w:r>
-      <w:proofErr w:type="gramEnd"/>
-      <w:r>
-        <w:rPr>
-          <w:sz w:val="24"/>
-          <w:szCs w:val="24"/>
-        </w:rPr>
-        <w:t xml:space="preserve"> have longer SC/Axis, (exceptions in some fish and bird species)</w:t>
-      </w:r>
-    </w:p>
-    <w:p>
-      <w:pPr>
-        <w:contextualSpacing/>
-        <w:rPr>
-          <w:sz w:val="24"/>
-          <w:szCs w:val="24"/>
-        </w:rPr>
-      </w:pPr>
-    </w:p>
-    <w:p>
-      <w:pPr>
-        <w:contextualSpacing/>
-        <w:rPr>
-          <w:sz w:val="24"/>
-          <w:szCs w:val="24"/>
-        </w:rPr>
-      </w:pPr>
-      <w:r>
-        <w:rPr>
-          <w:sz w:val="24"/>
-          <w:szCs w:val="24"/>
-        </w:rPr>
-        <w:t xml:space="preserve">-Theories for </w:t>
-      </w:r>
-      <w:proofErr w:type="spellStart"/>
-      <w:r>
-        <w:rPr>
-          <w:sz w:val="24"/>
-          <w:szCs w:val="24"/>
-        </w:rPr>
-        <w:t>evol</w:t>
-      </w:r>
-      <w:proofErr w:type="spellEnd"/>
-      <w:r>
-        <w:rPr>
-          <w:sz w:val="24"/>
-          <w:szCs w:val="24"/>
-        </w:rPr>
-        <w:t xml:space="preserve"> of heterochiasmy have focused on indirect selection</w:t>
+        <w:t>(3. females have longer SC/Axis, (exceptions in some fish and bird species)</w:t>
+      </w:r>
+    </w:p>
+    <w:p>
+      <w:pPr>
+        <w:contextualSpacing/>
+        <w:rPr>
+          <w:sz w:val="24"/>
+          <w:szCs w:val="24"/>
+        </w:rPr>
+      </w:pPr>
+    </w:p>
+    <w:p>
+      <w:pPr>
+        <w:contextualSpacing/>
+        <w:rPr>
+          <w:sz w:val="24"/>
+          <w:szCs w:val="24"/>
+        </w:rPr>
+      </w:pPr>
+      <w:r>
+        <w:rPr>
+          <w:sz w:val="24"/>
+          <w:szCs w:val="24"/>
+        </w:rPr>
+        <w:t>-Theories for evol of heterochiasmy have focused on indirect selection</w:t>
       </w:r>
     </w:p>
     <w:p>
@@ -416,65 +279,8 @@
           <w:szCs w:val="24"/>
         </w:rPr>
         <w:tab/>
-        <w:t xml:space="preserve">Summarize </w:t>
-      </w:r>
-      <w:proofErr w:type="spellStart"/>
-      <w:r>
-        <w:rPr>
-          <w:sz w:val="24"/>
-          <w:szCs w:val="24"/>
-        </w:rPr>
-        <w:t>Trivers</w:t>
-      </w:r>
-      <w:proofErr w:type="spellEnd"/>
-      <w:r>
-        <w:rPr>
-          <w:sz w:val="24"/>
-          <w:szCs w:val="24"/>
-        </w:rPr>
-        <w:t xml:space="preserve">, </w:t>
-      </w:r>
-      <w:proofErr w:type="spellStart"/>
-      <w:r>
-        <w:rPr>
-          <w:sz w:val="24"/>
-          <w:szCs w:val="24"/>
-        </w:rPr>
-        <w:t>Lenormand</w:t>
-      </w:r>
-      <w:proofErr w:type="spellEnd"/>
-      <w:r>
-        <w:rPr>
-          <w:sz w:val="24"/>
-          <w:szCs w:val="24"/>
-        </w:rPr>
-        <w:t xml:space="preserve">, </w:t>
-      </w:r>
-      <w:proofErr w:type="spellStart"/>
-      <w:r>
-        <w:rPr>
-          <w:sz w:val="24"/>
-          <w:szCs w:val="24"/>
-        </w:rPr>
-        <w:t>BrandvainCoop</w:t>
-      </w:r>
-      <w:proofErr w:type="spellEnd"/>
-      <w:r>
-        <w:rPr>
-          <w:sz w:val="24"/>
-          <w:szCs w:val="24"/>
-        </w:rPr>
-        <w:t xml:space="preserve">, </w:t>
-      </w:r>
-      <w:proofErr w:type="spellStart"/>
-      <w:r>
-        <w:rPr>
-          <w:sz w:val="24"/>
-          <w:szCs w:val="24"/>
-        </w:rPr>
-        <w:t>SardellKirkpatrick</w:t>
-      </w:r>
-      <w:proofErr w:type="spellEnd"/>
+        <w:t>Summarize Trivers, Lenormand, BrandvainCoop, SardellKirkpatrick</w:t>
+      </w:r>
     </w:p>
     <w:p>
       <w:pPr>
@@ -526,71 +332,23 @@
           <w:sz w:val="24"/>
           <w:szCs w:val="24"/>
         </w:rPr>
-        <w:t xml:space="preserve"> evolution of heterochiasmy. (</w:t>
-      </w:r>
-      <w:proofErr w:type="gramStart"/>
-      <w:r>
-        <w:rPr>
-          <w:sz w:val="24"/>
-          <w:szCs w:val="24"/>
-        </w:rPr>
-        <w:t>segregation</w:t>
-      </w:r>
-      <w:proofErr w:type="gramEnd"/>
-      <w:r>
-        <w:rPr>
-          <w:sz w:val="24"/>
-          <w:szCs w:val="24"/>
-        </w:rPr>
-        <w:t xml:space="preserve"> of chromosomes; </w:t>
-      </w:r>
-      <w:proofErr w:type="spellStart"/>
-      <w:r>
-        <w:rPr>
-          <w:sz w:val="24"/>
-          <w:szCs w:val="24"/>
-        </w:rPr>
-        <w:t>euploidy</w:t>
-      </w:r>
-      <w:proofErr w:type="spellEnd"/>
-      <w:r>
-        <w:rPr>
-          <w:sz w:val="24"/>
-          <w:szCs w:val="24"/>
-        </w:rPr>
-        <w:t xml:space="preserve"> or efficient homolog pairing)   </w:t>
-      </w:r>
-    </w:p>
-    <w:p>
-      <w:pPr>
-        <w:contextualSpacing/>
-        <w:rPr>
-          <w:sz w:val="24"/>
-          <w:szCs w:val="24"/>
-        </w:rPr>
-      </w:pPr>
-      <w:r>
-        <w:rPr>
-          <w:sz w:val="24"/>
-          <w:szCs w:val="24"/>
-        </w:rPr>
-        <w:t xml:space="preserve">- </w:t>
-      </w:r>
-      <w:proofErr w:type="gramStart"/>
-      <w:r>
-        <w:rPr>
-          <w:sz w:val="24"/>
-          <w:szCs w:val="24"/>
-        </w:rPr>
-        <w:t>some</w:t>
-      </w:r>
-      <w:proofErr w:type="gramEnd"/>
-      <w:r>
-        <w:rPr>
-          <w:sz w:val="24"/>
-          <w:szCs w:val="24"/>
-        </w:rPr>
-        <w:t xml:space="preserve"> gametogenesis patterns that are universal</w:t>
+        <w:t xml:space="preserve"> evolution of heterochiasmy. (segregation of chromosomes; euploidy or efficient homolog pairing)   </w:t>
+      </w:r>
+    </w:p>
+    <w:p>
+      <w:pPr>
+        <w:contextualSpacing/>
+        <w:rPr>
+          <w:sz w:val="24"/>
+          <w:szCs w:val="24"/>
+        </w:rPr>
+      </w:pPr>
+      <w:r>
+        <w:rPr>
+          <w:sz w:val="24"/>
+          <w:szCs w:val="24"/>
+        </w:rPr>
+        <w:t>- some gametogenesis patterns that are universal</w:t>
       </w:r>
       <w:r>
         <w:rPr>
@@ -614,23 +372,7 @@
           <w:szCs w:val="24"/>
         </w:rPr>
         <w:tab/>
-        <w:t>-</w:t>
-      </w:r>
-      <w:proofErr w:type="spellStart"/>
-      <w:r>
-        <w:rPr>
-          <w:sz w:val="24"/>
-          <w:szCs w:val="24"/>
-        </w:rPr>
-        <w:t>asymetrical</w:t>
-      </w:r>
-      <w:proofErr w:type="spellEnd"/>
-      <w:r>
-        <w:rPr>
-          <w:sz w:val="24"/>
-          <w:szCs w:val="24"/>
-        </w:rPr>
-        <w:t xml:space="preserve"> vs symmetrical </w:t>
+        <w:t xml:space="preserve">-asymetrical vs symmetrical </w:t>
       </w:r>
       <w:r>
         <w:rPr>
@@ -682,39 +424,14 @@
           <w:szCs w:val="24"/>
         </w:rPr>
         <w:tab/>
-        <w:t xml:space="preserve">- </w:t>
-      </w:r>
-      <w:proofErr w:type="spellStart"/>
-      <w:proofErr w:type="gramStart"/>
-      <w:r>
-        <w:rPr>
-          <w:sz w:val="24"/>
-          <w:szCs w:val="24"/>
-        </w:rPr>
-        <w:t>an</w:t>
-      </w:r>
-      <w:r>
-        <w:rPr>
-          <w:sz w:val="24"/>
-          <w:szCs w:val="24"/>
-        </w:rPr>
-        <w:t>astral</w:t>
-      </w:r>
-      <w:proofErr w:type="spellEnd"/>
-      <w:r>
-        <w:rPr>
-          <w:sz w:val="24"/>
-          <w:szCs w:val="24"/>
-        </w:rPr>
-        <w:t xml:space="preserve">  vs</w:t>
-      </w:r>
-      <w:proofErr w:type="gramEnd"/>
-      <w:r>
-        <w:rPr>
-          <w:sz w:val="24"/>
-          <w:szCs w:val="24"/>
-        </w:rPr>
-        <w:t xml:space="preserve">  astral </w:t>
+        <w:t>- an</w:t>
+      </w:r>
+      <w:r>
+        <w:rPr>
+          <w:sz w:val="24"/>
+          <w:szCs w:val="24"/>
+        </w:rPr>
+        <w:t xml:space="preserve">astral  vs  astral </w:t>
       </w:r>
       <w:r>
         <w:rPr>
@@ -735,39 +452,7 @@
           <w:sz w:val="24"/>
           <w:szCs w:val="24"/>
         </w:rPr>
-        <w:t xml:space="preserve"> / </w:t>
-      </w:r>
-      <w:proofErr w:type="spellStart"/>
-      <w:r>
-        <w:rPr>
-          <w:sz w:val="24"/>
-          <w:szCs w:val="24"/>
-        </w:rPr>
-        <w:t>acentrosomic</w:t>
-      </w:r>
-      <w:proofErr w:type="spellEnd"/>
-      <w:r>
-        <w:rPr>
-          <w:sz w:val="24"/>
-          <w:szCs w:val="24"/>
-        </w:rPr>
-        <w:t xml:space="preserve"> vs </w:t>
-      </w:r>
-      <w:proofErr w:type="spellStart"/>
-      <w:r>
-        <w:rPr>
-          <w:sz w:val="24"/>
-          <w:szCs w:val="24"/>
-        </w:rPr>
-        <w:t>centrosomic</w:t>
-      </w:r>
-      <w:proofErr w:type="spellEnd"/>
-      <w:r>
-        <w:rPr>
-          <w:sz w:val="24"/>
-          <w:szCs w:val="24"/>
-        </w:rPr>
-        <w:t xml:space="preserve"> </w:t>
+        <w:t xml:space="preserve"> / acentrosomic vs centrosomic </w:t>
       </w:r>
     </w:p>
     <w:p>
@@ -851,6 +536,26 @@
         </w:rPr>
         <w:t xml:space="preserve"> results</w:t>
       </w:r>
+      <w:r>
+        <w:rPr>
+          <w:b/>
+          <w:sz w:val="24"/>
+          <w:szCs w:val="24"/>
+        </w:rPr>
+        <w:t xml:space="preserve">  (</w:t>
+      </w:r>
+      <w:r>
+        <w:rPr>
+          <w:b/>
+        </w:rPr>
+        <w:t>Main_Report_Results.rmd</w:t>
+      </w:r>
+      <w:r>
+        <w:rPr>
+          <w:b/>
+        </w:rPr>
+        <w:t>)</w:t>
+      </w:r>
     </w:p>
     <w:p>
       <w:pPr>
@@ -960,12 +665,751 @@
     </w:p>
     <w:p>
       <w:pPr>
-        <w:contextualSpacing/>
-        <w:rPr>
-          <w:sz w:val="24"/>
-          <w:szCs w:val="24"/>
-        </w:rPr>
-      </w:pPr>
+        <w:ind w:firstLine="720"/>
+        <w:contextualSpacing/>
+      </w:pPr>
+      <w:r>
+        <w:t>-Distribution of gwRR across mouse subspecies and outgroups,</w:t>
+      </w:r>
+    </w:p>
+    <w:p>
+      <w:pPr>
+        <w:ind w:firstLine="720"/>
+        <w:contextualSpacing/>
+      </w:pPr>
+      <w:r>
+        <w:t>-female very constant across strains, large error (se), strain specific evo</w:t>
+      </w:r>
+    </w:p>
+    <w:p>
+      <w:pPr>
+        <w:ind w:firstLine="720"/>
+        <w:contextualSpacing/>
+      </w:pPr>
+      <w:r>
+        <w:t>-male dom, very similar, male musc and molf rapid evolution in two strains</w:t>
+      </w:r>
+    </w:p>
+    <w:p>
+      <w:pPr>
+        <w:ind w:firstLine="720"/>
+        <w:contextualSpacing/>
+      </w:pPr>
+      <w:r>
+        <w:t>- POLYMORPHISM in musc, not in dom</w:t>
+      </w:r>
+    </w:p>
+    <w:p>
+      <w:pPr>
+        <w:contextualSpacing/>
+        <w:rPr>
+          <w:sz w:val="24"/>
+          <w:szCs w:val="24"/>
+        </w:rPr>
+      </w:pPr>
+    </w:p>
+    <w:p>
+      <w:pPr>
+        <w:ind w:firstLine="720"/>
+        <w:contextualSpacing/>
+        <w:rPr>
+          <w:sz w:val="24"/>
+          <w:szCs w:val="24"/>
+        </w:rPr>
+      </w:pPr>
+      <w:r>
+        <w:rPr>
+          <w:sz w:val="24"/>
+          <w:szCs w:val="24"/>
+        </w:rPr>
+        <w:t xml:space="preserve">Mixed model </w:t>
+      </w:r>
+      <w:r>
+        <w:rPr>
+          <w:sz w:val="24"/>
+          <w:szCs w:val="24"/>
+        </w:rPr>
+        <w:t>(Sup Table 1)</w:t>
+      </w:r>
+    </w:p>
+    <w:p>
+      <w:pPr>
+        <w:contextualSpacing/>
+        <w:rPr>
+          <w:sz w:val="24"/>
+          <w:szCs w:val="24"/>
+        </w:rPr>
+      </w:pPr>
+      <w:r>
+        <w:rPr>
+          <w:sz w:val="24"/>
+          <w:szCs w:val="24"/>
+        </w:rPr>
+        <w:tab/>
+      </w:r>
+      <w:r>
+        <w:rPr>
+          <w:sz w:val="24"/>
+          <w:szCs w:val="24"/>
+        </w:rPr>
+        <w:tab/>
+        <w:t xml:space="preserve">-No significant (and </w:t>
+      </w:r>
+      <w:r>
+        <w:rPr>
+          <w:sz w:val="24"/>
+          <w:szCs w:val="24"/>
+        </w:rPr>
+        <w:t>consistent</w:t>
+      </w:r>
+      <w:r>
+        <w:rPr>
+          <w:sz w:val="24"/>
+          <w:szCs w:val="24"/>
+        </w:rPr>
+        <w:t>) effects of subspecies or sex</w:t>
+      </w:r>
+      <w:r>
+        <w:rPr>
+          <w:sz w:val="24"/>
+          <w:szCs w:val="24"/>
+        </w:rPr>
+        <w:t xml:space="preserve"> for mean CO </w:t>
+      </w:r>
+    </w:p>
+    <w:p>
+      <w:pPr>
+        <w:contextualSpacing/>
+        <w:rPr>
+          <w:sz w:val="24"/>
+          <w:szCs w:val="24"/>
+        </w:rPr>
+      </w:pPr>
+      <w:r>
+        <w:rPr>
+          <w:sz w:val="24"/>
+          <w:szCs w:val="24"/>
+        </w:rPr>
+        <w:tab/>
+      </w:r>
+      <w:r>
+        <w:rPr>
+          <w:sz w:val="24"/>
+          <w:szCs w:val="24"/>
+        </w:rPr>
+        <w:tab/>
+      </w:r>
+    </w:p>
+    <w:p>
+      <w:pPr>
+        <w:ind w:firstLine="720"/>
+        <w:contextualSpacing/>
+        <w:rPr>
+          <w:sz w:val="24"/>
+          <w:szCs w:val="24"/>
+        </w:rPr>
+      </w:pPr>
+      <w:r>
+        <w:rPr>
+          <w:sz w:val="24"/>
+          <w:szCs w:val="24"/>
+        </w:rPr>
+        <w:t>Post hoc investigation for strain effects (PWD and MSM)</w:t>
+      </w:r>
+    </w:p>
+    <w:p>
+      <w:pPr>
+        <w:ind w:left="720" w:firstLine="720"/>
+        <w:contextualSpacing/>
+        <w:rPr>
+          <w:sz w:val="24"/>
+          <w:szCs w:val="24"/>
+        </w:rPr>
+      </w:pPr>
+      <w:r>
+        <w:rPr>
+          <w:sz w:val="24"/>
+          <w:szCs w:val="24"/>
+        </w:rPr>
+        <w:t xml:space="preserve">GLM (all fixed effects) for strains </w:t>
+      </w:r>
+      <w:r>
+        <w:rPr>
+          <w:sz w:val="24"/>
+          <w:szCs w:val="24"/>
+        </w:rPr>
+        <w:t>… G, PWD and MSM have strain effects</w:t>
+      </w:r>
+    </w:p>
+    <w:p>
+      <w:pPr>
+        <w:ind w:left="720" w:firstLine="720"/>
+        <w:contextualSpacing/>
+        <w:rPr>
+          <w:sz w:val="24"/>
+          <w:szCs w:val="24"/>
+        </w:rPr>
+      </w:pPr>
+      <w:r>
+        <w:rPr>
+          <w:sz w:val="24"/>
+          <w:szCs w:val="24"/>
+        </w:rPr>
+        <w:t>Sex-specific evolution (nuanced female patterns</w:t>
+      </w:r>
+      <w:r>
+        <w:rPr>
+          <w:sz w:val="24"/>
+          <w:szCs w:val="24"/>
+        </w:rPr>
+        <w:t>…</w:t>
+      </w:r>
+      <w:r>
+        <w:rPr>
+          <w:sz w:val="24"/>
+          <w:szCs w:val="24"/>
+        </w:rPr>
+        <w:t>)</w:t>
+      </w:r>
+    </w:p>
+    <w:p>
+      <w:pPr>
+        <w:contextualSpacing/>
+        <w:rPr>
+          <w:sz w:val="24"/>
+          <w:szCs w:val="24"/>
+        </w:rPr>
+      </w:pPr>
+    </w:p>
+    <w:p>
+      <w:pPr>
+        <w:contextualSpacing/>
+        <w:rPr>
+          <w:b/>
+          <w:sz w:val="24"/>
+          <w:szCs w:val="24"/>
+        </w:rPr>
+      </w:pPr>
+      <w:r>
+        <w:rPr>
+          <w:b/>
+          <w:sz w:val="24"/>
+          <w:szCs w:val="24"/>
+        </w:rPr>
+        <w:t xml:space="preserve">A.2 </w:t>
+      </w:r>
+      <w:r>
+        <w:rPr>
+          <w:b/>
+          <w:sz w:val="24"/>
+          <w:szCs w:val="24"/>
+        </w:rPr>
+        <w:t>General Patterns for v</w:t>
+      </w:r>
+      <w:r>
+        <w:rPr>
+          <w:b/>
+          <w:sz w:val="24"/>
+          <w:szCs w:val="24"/>
+        </w:rPr>
+        <w:t xml:space="preserve">ariance </w:t>
+      </w:r>
+      <w:r>
+        <w:rPr>
+          <w:b/>
+          <w:sz w:val="24"/>
+          <w:szCs w:val="24"/>
+        </w:rPr>
+        <w:t>in MLH1 counts</w:t>
+      </w:r>
+    </w:p>
+    <w:p>
+      <w:pPr>
+        <w:ind w:firstLine="720"/>
+        <w:contextualSpacing/>
+        <w:rPr>
+          <w:sz w:val="24"/>
+          <w:szCs w:val="24"/>
+        </w:rPr>
+      </w:pPr>
+      <w:r>
+        <w:rPr>
+          <w:sz w:val="24"/>
+          <w:szCs w:val="24"/>
+        </w:rPr>
+        <w:t>(</w:t>
+      </w:r>
+      <w:r>
+        <w:rPr>
+          <w:sz w:val="24"/>
+          <w:szCs w:val="24"/>
+        </w:rPr>
+        <w:t xml:space="preserve">Figure X of </w:t>
+      </w:r>
+      <w:r>
+        <w:rPr>
+          <w:sz w:val="24"/>
+          <w:szCs w:val="24"/>
+        </w:rPr>
+        <w:t xml:space="preserve">mouse level </w:t>
+      </w:r>
+      <w:r>
+        <w:rPr>
+          <w:sz w:val="24"/>
+          <w:szCs w:val="24"/>
+        </w:rPr>
+        <w:t>variance</w:t>
+      </w:r>
+      <w:r>
+        <w:rPr>
+          <w:sz w:val="24"/>
+          <w:szCs w:val="24"/>
+        </w:rPr>
+        <w:t>)</w:t>
+      </w:r>
+    </w:p>
+    <w:p>
+      <w:pPr>
+        <w:ind w:firstLine="720"/>
+        <w:contextualSpacing/>
+        <w:rPr>
+          <w:sz w:val="24"/>
+          <w:szCs w:val="24"/>
+        </w:rPr>
+      </w:pPr>
+      <w:r>
+        <w:rPr>
+          <w:sz w:val="24"/>
+          <w:szCs w:val="24"/>
+        </w:rPr>
+        <w:t>Mixed Model for variance</w:t>
+      </w:r>
+    </w:p>
+    <w:p>
+      <w:pPr>
+        <w:ind w:firstLine="720"/>
+        <w:contextualSpacing/>
+        <w:rPr>
+          <w:sz w:val="24"/>
+          <w:szCs w:val="24"/>
+        </w:rPr>
+      </w:pPr>
+      <w:r>
+        <w:rPr>
+          <w:sz w:val="24"/>
+          <w:szCs w:val="24"/>
+        </w:rPr>
+        <w:tab/>
+        <w:t>Sex is a significant effect. Variance</w:t>
+      </w:r>
+      <w:r>
+        <w:rPr>
+          <w:sz w:val="24"/>
+          <w:szCs w:val="24"/>
+        </w:rPr>
+        <w:t xml:space="preserve"> for gwRR</w:t>
+      </w:r>
+      <w:r>
+        <w:rPr>
+          <w:sz w:val="24"/>
+          <w:szCs w:val="24"/>
+        </w:rPr>
+        <w:t xml:space="preserve"> is </w:t>
+      </w:r>
+      <w:r>
+        <w:rPr>
+          <w:sz w:val="24"/>
+          <w:szCs w:val="24"/>
+        </w:rPr>
+        <w:t>higher in female</w:t>
+      </w:r>
+      <w:r>
+        <w:rPr>
+          <w:sz w:val="24"/>
+          <w:szCs w:val="24"/>
+        </w:rPr>
+        <w:t xml:space="preserve"> mice</w:t>
+      </w:r>
+      <w:r>
+        <w:rPr>
+          <w:sz w:val="24"/>
+          <w:szCs w:val="24"/>
+        </w:rPr>
+        <w:t>.</w:t>
+      </w:r>
+    </w:p>
+    <w:p>
+      <w:pPr>
+        <w:contextualSpacing/>
+        <w:rPr>
+          <w:sz w:val="24"/>
+          <w:szCs w:val="24"/>
+        </w:rPr>
+      </w:pPr>
+    </w:p>
+    <w:p>
+      <w:pPr>
+        <w:pStyle w:val="ListParagraph"/>
+        <w:numPr>
+          <w:ilvl w:val="0"/>
+          <w:numId w:val="1"/>
+        </w:numPr>
+        <w:rPr>
+          <w:b/>
+          <w:sz w:val="24"/>
+          <w:szCs w:val="24"/>
+        </w:rPr>
+      </w:pPr>
+      <w:r>
+        <w:rPr>
+          <w:b/>
+          <w:sz w:val="24"/>
+          <w:szCs w:val="24"/>
+        </w:rPr>
+        <w:t>R</w:t>
+      </w:r>
+      <w:r>
+        <w:rPr>
+          <w:b/>
+          <w:sz w:val="24"/>
+          <w:szCs w:val="24"/>
+        </w:rPr>
+        <w:t>apid male evolution</w:t>
+      </w:r>
+      <w:r>
+        <w:rPr>
+          <w:b/>
+          <w:sz w:val="24"/>
+          <w:szCs w:val="24"/>
+        </w:rPr>
+        <w:t xml:space="preserve"> (Fig2)</w:t>
+      </w:r>
+    </w:p>
+    <w:p>
+      <w:pPr>
+        <w:pStyle w:val="ListParagraph"/>
+        <w:numPr>
+          <w:ilvl w:val="1"/>
+          <w:numId w:val="1"/>
+        </w:numPr>
+        <w:rPr>
+          <w:b/>
+          <w:sz w:val="24"/>
+          <w:szCs w:val="24"/>
+        </w:rPr>
+      </w:pPr>
+      <w:r>
+        <w:rPr>
+          <w:b/>
+          <w:sz w:val="24"/>
+          <w:szCs w:val="24"/>
+        </w:rPr>
+        <w:t>Chrm proportions</w:t>
+      </w:r>
+    </w:p>
+    <w:p>
+      <w:pPr>
+        <w:pStyle w:val="ListParagraph"/>
+        <w:numPr>
+          <w:ilvl w:val="2"/>
+          <w:numId w:val="1"/>
+        </w:numPr>
+        <w:rPr>
+          <w:b/>
+          <w:sz w:val="24"/>
+          <w:szCs w:val="24"/>
+        </w:rPr>
+      </w:pPr>
+      <w:r>
+        <w:rPr>
+          <w:sz w:val="24"/>
+          <w:szCs w:val="24"/>
+        </w:rPr>
+        <w:t>More 2COs : 1COs in high rec strains</w:t>
+      </w:r>
+    </w:p>
+    <w:p>
+      <w:pPr>
+        <w:pStyle w:val="ListParagraph"/>
+        <w:numPr>
+          <w:ilvl w:val="1"/>
+          <w:numId w:val="1"/>
+        </w:numPr>
+        <w:rPr>
+          <w:b/>
+          <w:sz w:val="24"/>
+          <w:szCs w:val="24"/>
+        </w:rPr>
+      </w:pPr>
+      <w:r>
+        <w:rPr>
+          <w:b/>
+          <w:sz w:val="24"/>
+          <w:szCs w:val="24"/>
+        </w:rPr>
+        <w:t>Total SC length</w:t>
+      </w:r>
+    </w:p>
+    <w:p>
+      <w:pPr>
+        <w:pStyle w:val="ListParagraph"/>
+        <w:numPr>
+          <w:ilvl w:val="1"/>
+          <w:numId w:val="1"/>
+        </w:numPr>
+        <w:rPr>
+          <w:b/>
+          <w:sz w:val="24"/>
+          <w:szCs w:val="24"/>
+        </w:rPr>
+      </w:pPr>
+      <w:r>
+        <w:rPr>
+          <w:sz w:val="24"/>
+          <w:szCs w:val="24"/>
+        </w:rPr>
+        <w:t xml:space="preserve"> </w:t>
+      </w:r>
+      <w:r>
+        <w:rPr>
+          <w:b/>
+          <w:sz w:val="24"/>
+          <w:szCs w:val="24"/>
+        </w:rPr>
+        <w:t>DMC1</w:t>
+      </w:r>
+      <w:r>
+        <w:rPr>
+          <w:sz w:val="24"/>
+          <w:szCs w:val="24"/>
+        </w:rPr>
+        <w:t xml:space="preserve"> </w:t>
+      </w:r>
+      <w:r>
+        <w:rPr>
+          <w:b/>
+          <w:sz w:val="24"/>
+          <w:szCs w:val="24"/>
+        </w:rPr>
+        <w:t>results</w:t>
+      </w:r>
+    </w:p>
+    <w:p>
+      <w:pPr>
+        <w:pStyle w:val="ListParagraph"/>
+        <w:ind w:left="1440"/>
+        <w:rPr>
+          <w:sz w:val="24"/>
+          <w:szCs w:val="24"/>
+        </w:rPr>
+      </w:pPr>
+      <w:r>
+        <w:rPr>
+          <w:sz w:val="24"/>
+          <w:szCs w:val="24"/>
+        </w:rPr>
+        <w:t>Figure 3. (DMC1 distribution)</w:t>
+      </w:r>
+    </w:p>
+    <w:p>
+      <w:pPr>
+        <w:pStyle w:val="ListParagraph"/>
+        <w:ind w:left="1440"/>
+        <w:rPr>
+          <w:sz w:val="24"/>
+          <w:szCs w:val="24"/>
+        </w:rPr>
+      </w:pPr>
+      <w:r>
+        <w:rPr>
+          <w:sz w:val="24"/>
+          <w:szCs w:val="24"/>
+        </w:rPr>
+        <w:t>1) ANOVA, strain effect across mice holds for L but not Z cells.</w:t>
+      </w:r>
+    </w:p>
+    <w:p>
+      <w:pPr>
+        <w:pStyle w:val="ListParagraph"/>
+        <w:ind w:left="1440"/>
+        <w:rPr>
+          <w:sz w:val="24"/>
+          <w:szCs w:val="24"/>
+        </w:rPr>
+      </w:pPr>
+      <w:r>
+        <w:rPr>
+          <w:sz w:val="24"/>
+          <w:szCs w:val="24"/>
+        </w:rPr>
+        <w:t>2) post-hoc – t-tests between high and low groups</w:t>
+      </w:r>
+    </w:p>
+    <w:p>
+      <w:pPr>
+        <w:pStyle w:val="ListParagraph"/>
+        <w:ind w:left="1440"/>
+        <w:rPr>
+          <w:b/>
+          <w:sz w:val="24"/>
+          <w:szCs w:val="24"/>
+        </w:rPr>
+      </w:pPr>
+      <w:r>
+        <w:rPr>
+          <w:sz w:val="24"/>
+          <w:szCs w:val="24"/>
+        </w:rPr>
+        <w:t>t-test between the ‘High’ and ‘Low’ MLH1.group is significant for L cells, but not Z</w:t>
+      </w:r>
+    </w:p>
+    <w:p>
+      <w:pPr>
+        <w:pStyle w:val="ListParagraph"/>
+        <w:ind w:left="1440"/>
+        <w:rPr>
+          <w:b/>
+          <w:sz w:val="24"/>
+          <w:szCs w:val="24"/>
+        </w:rPr>
+      </w:pPr>
+    </w:p>
+    <w:p>
+      <w:pPr>
+        <w:pStyle w:val="ListParagraph"/>
+        <w:numPr>
+          <w:ilvl w:val="0"/>
+          <w:numId w:val="1"/>
+        </w:numPr>
+        <w:rPr>
+          <w:b/>
+          <w:sz w:val="24"/>
+          <w:szCs w:val="24"/>
+        </w:rPr>
+      </w:pPr>
+      <w:r>
+        <w:rPr>
+          <w:b/>
+          <w:sz w:val="24"/>
+          <w:szCs w:val="24"/>
+        </w:rPr>
+        <w:t>Nuanced female pattern</w:t>
+      </w:r>
+    </w:p>
+    <w:p>
+      <w:pPr>
+        <w:pStyle w:val="ListParagraph"/>
+        <w:numPr>
+          <w:ilvl w:val="1"/>
+          <w:numId w:val="1"/>
+        </w:numPr>
+        <w:rPr>
+          <w:b/>
+          <w:sz w:val="24"/>
+          <w:szCs w:val="24"/>
+        </w:rPr>
+      </w:pPr>
+      <w:r>
+        <w:rPr>
+          <w:sz w:val="24"/>
+          <w:szCs w:val="24"/>
+        </w:rPr>
+        <w:t xml:space="preserve">More variance… ? </w:t>
+      </w:r>
+    </w:p>
+    <w:p>
+      <w:pPr>
+        <w:contextualSpacing/>
+        <w:rPr>
+          <w:sz w:val="24"/>
+          <w:szCs w:val="24"/>
+        </w:rPr>
+      </w:pPr>
+    </w:p>
+    <w:p>
+      <w:pPr>
+        <w:contextualSpacing/>
+        <w:rPr>
+          <w:b/>
+          <w:sz w:val="24"/>
+          <w:szCs w:val="24"/>
+        </w:rPr>
+      </w:pPr>
+      <w:r>
+        <w:rPr>
+          <w:b/>
+          <w:sz w:val="24"/>
+          <w:szCs w:val="24"/>
+        </w:rPr>
+        <w:t>D</w:t>
+      </w:r>
+      <w:r>
+        <w:rPr>
+          <w:b/>
+          <w:sz w:val="24"/>
+          <w:szCs w:val="24"/>
+        </w:rPr>
+        <w:t xml:space="preserve">. </w:t>
+      </w:r>
+      <w:r>
+        <w:rPr>
+          <w:b/>
+          <w:sz w:val="24"/>
+          <w:szCs w:val="24"/>
+        </w:rPr>
+        <w:t>Heter</w:t>
+      </w:r>
+      <w:r>
+        <w:rPr>
+          <w:b/>
+          <w:sz w:val="24"/>
+          <w:szCs w:val="24"/>
+        </w:rPr>
+        <w:t>ochiasmy patterns incorporating</w:t>
+      </w:r>
+      <w:r>
+        <w:rPr>
+          <w:b/>
+          <w:sz w:val="24"/>
+          <w:szCs w:val="24"/>
+        </w:rPr>
+        <w:t xml:space="preserve"> total SC,</w:t>
+      </w:r>
+      <w:r>
+        <w:rPr>
+          <w:b/>
+          <w:sz w:val="24"/>
+          <w:szCs w:val="24"/>
+        </w:rPr>
+        <w:t xml:space="preserve"> IFD,</w:t>
+      </w:r>
+      <w:r>
+        <w:rPr>
+          <w:b/>
+          <w:sz w:val="24"/>
+          <w:szCs w:val="24"/>
+        </w:rPr>
+        <w:t xml:space="preserve"> and relative CO placement</w:t>
+      </w:r>
+    </w:p>
+    <w:p>
+      <w:pPr>
+        <w:ind w:firstLine="720"/>
+        <w:contextualSpacing/>
+        <w:rPr>
+          <w:b/>
+          <w:sz w:val="24"/>
+          <w:szCs w:val="24"/>
+        </w:rPr>
+      </w:pPr>
+      <w:r>
+        <w:rPr>
+          <w:b/>
+          <w:sz w:val="24"/>
+          <w:szCs w:val="24"/>
+        </w:rPr>
+        <w:t>Conserved and evolving patterns of sexual dimorphism in meiotic traits</w:t>
+      </w:r>
       <w:bookmarkStart w:id="0" w:name="_GoBack"/>
       <w:bookmarkEnd w:id="0"/>
     </w:p>
@@ -983,14 +1427,103 @@
           <w:sz w:val="24"/>
           <w:szCs w:val="24"/>
         </w:rPr>
-        <w:t xml:space="preserve">Mixed model </w:t>
-      </w:r>
-      <w:r>
-        <w:rPr>
-          <w:sz w:val="24"/>
-          <w:szCs w:val="24"/>
-        </w:rPr>
-        <w:t>(Sup Table 1)</w:t>
+        <w:t>(How do High recombine strains differ from low, How do the sexes differ from each other)</w:t>
+      </w:r>
+    </w:p>
+    <w:p>
+      <w:pPr>
+        <w:ind w:firstLine="720"/>
+        <w:contextualSpacing/>
+        <w:rPr>
+          <w:sz w:val="24"/>
+          <w:szCs w:val="24"/>
+        </w:rPr>
+      </w:pPr>
+      <w:r>
+        <w:rPr>
+          <w:sz w:val="24"/>
+          <w:szCs w:val="24"/>
+        </w:rPr>
+        <w:t>(</w:t>
+      </w:r>
+      <w:r>
+        <w:rPr>
+          <w:sz w:val="24"/>
+          <w:szCs w:val="24"/>
+        </w:rPr>
+        <w:t>Figure 4</w:t>
+      </w:r>
+      <w:r>
+        <w:rPr>
+          <w:sz w:val="24"/>
+          <w:szCs w:val="24"/>
+        </w:rPr>
+        <w:t xml:space="preserve"> (HetC plot)</w:t>
+      </w:r>
+      <w:r>
+        <w:rPr>
+          <w:sz w:val="24"/>
+          <w:szCs w:val="24"/>
+        </w:rPr>
+        <w:t>?</w:t>
+      </w:r>
+    </w:p>
+    <w:p>
+      <w:pPr>
+        <w:ind w:firstLine="720"/>
+        <w:contextualSpacing/>
+        <w:rPr>
+          <w:sz w:val="24"/>
+          <w:szCs w:val="24"/>
+        </w:rPr>
+      </w:pPr>
+      <w:r>
+        <w:rPr>
+          <w:sz w:val="24"/>
+          <w:szCs w:val="24"/>
+        </w:rPr>
+        <w:t>Figure 5 c</w:t>
+      </w:r>
+      <w:r>
+        <w:rPr>
+          <w:sz w:val="24"/>
+          <w:szCs w:val="24"/>
+        </w:rPr>
+        <w:t>hromosome class proportion plot</w:t>
+      </w:r>
+    </w:p>
+    <w:p>
+      <w:pPr>
+        <w:ind w:firstLine="720"/>
+        <w:contextualSpacing/>
+        <w:rPr>
+          <w:sz w:val="24"/>
+          <w:szCs w:val="24"/>
+        </w:rPr>
+      </w:pPr>
+      <w:r>
+        <w:rPr>
+          <w:sz w:val="24"/>
+          <w:szCs w:val="24"/>
+        </w:rPr>
+        <w:lastRenderedPageBreak/>
+        <w:t xml:space="preserve">Figure X total SC scatter plot, relative CO position plot, and IFD scatter plot </w:t>
+      </w:r>
+    </w:p>
+    <w:p>
+      <w:pPr>
+        <w:contextualSpacing/>
+        <w:rPr>
+          <w:sz w:val="24"/>
+          <w:szCs w:val="24"/>
+        </w:rPr>
+      </w:pPr>
+      <w:r>
+        <w:rPr>
+          <w:sz w:val="24"/>
+          <w:szCs w:val="24"/>
+        </w:rPr>
+        <w:t>Review caveats with heterochiasmy definitions</w:t>
       </w:r>
     </w:p>
     <w:p>
@@ -1013,700 +1546,6 @@
           <w:sz w:val="24"/>
           <w:szCs w:val="24"/>
         </w:rPr>
-        <w:tab/>
-        <w:t xml:space="preserve">-No significant (and </w:t>
-      </w:r>
-      <w:r>
-        <w:rPr>
-          <w:sz w:val="24"/>
-          <w:szCs w:val="24"/>
-        </w:rPr>
-        <w:t>consistent</w:t>
-      </w:r>
-      <w:r>
-        <w:rPr>
-          <w:sz w:val="24"/>
-          <w:szCs w:val="24"/>
-        </w:rPr>
-        <w:t>) effects of subspecies or sex</w:t>
-      </w:r>
-    </w:p>
-    <w:p>
-      <w:pPr>
-        <w:contextualSpacing/>
-        <w:rPr>
-          <w:sz w:val="24"/>
-          <w:szCs w:val="24"/>
-        </w:rPr>
-      </w:pPr>
-      <w:r>
-        <w:rPr>
-          <w:sz w:val="24"/>
-          <w:szCs w:val="24"/>
-        </w:rPr>
-        <w:tab/>
-      </w:r>
-      <w:r>
-        <w:rPr>
-          <w:sz w:val="24"/>
-          <w:szCs w:val="24"/>
-        </w:rPr>
-        <w:tab/>
-      </w:r>
-    </w:p>
-    <w:p>
-      <w:pPr>
-        <w:ind w:firstLine="720"/>
-        <w:contextualSpacing/>
-        <w:rPr>
-          <w:sz w:val="24"/>
-          <w:szCs w:val="24"/>
-        </w:rPr>
-      </w:pPr>
-      <w:r>
-        <w:rPr>
-          <w:sz w:val="24"/>
-          <w:szCs w:val="24"/>
-        </w:rPr>
-        <w:t>Post hoc investigation for strain effects (PWD and MSM)</w:t>
-      </w:r>
-    </w:p>
-    <w:p>
-      <w:pPr>
-        <w:ind w:left="720" w:firstLine="720"/>
-        <w:contextualSpacing/>
-        <w:rPr>
-          <w:sz w:val="24"/>
-          <w:szCs w:val="24"/>
-        </w:rPr>
-      </w:pPr>
-      <w:r>
-        <w:rPr>
-          <w:sz w:val="24"/>
-          <w:szCs w:val="24"/>
-        </w:rPr>
-        <w:t xml:space="preserve">GLM (all fixed effects) for strains </w:t>
-      </w:r>
-    </w:p>
-    <w:p>
-      <w:pPr>
-        <w:ind w:left="720" w:firstLine="720"/>
-        <w:contextualSpacing/>
-        <w:rPr>
-          <w:sz w:val="24"/>
-          <w:szCs w:val="24"/>
-        </w:rPr>
-      </w:pPr>
-      <w:r>
-        <w:rPr>
-          <w:sz w:val="24"/>
-          <w:szCs w:val="24"/>
-        </w:rPr>
-        <w:t>Sex-specific evolution (nuanced female patterns)</w:t>
-      </w:r>
-    </w:p>
-    <w:p>
-      <w:pPr>
-        <w:contextualSpacing/>
-        <w:rPr>
-          <w:sz w:val="24"/>
-          <w:szCs w:val="24"/>
-        </w:rPr>
-      </w:pPr>
-    </w:p>
-    <w:p>
-      <w:pPr>
-        <w:contextualSpacing/>
-        <w:rPr>
-          <w:b/>
-          <w:sz w:val="24"/>
-          <w:szCs w:val="24"/>
-        </w:rPr>
-      </w:pPr>
-      <w:r>
-        <w:rPr>
-          <w:b/>
-          <w:sz w:val="24"/>
-          <w:szCs w:val="24"/>
-        </w:rPr>
-        <w:t xml:space="preserve">A.2 </w:t>
-      </w:r>
-      <w:r>
-        <w:rPr>
-          <w:b/>
-          <w:sz w:val="24"/>
-          <w:szCs w:val="24"/>
-        </w:rPr>
-        <w:t>General Patterns for v</w:t>
-      </w:r>
-      <w:r>
-        <w:rPr>
-          <w:b/>
-          <w:sz w:val="24"/>
-          <w:szCs w:val="24"/>
-        </w:rPr>
-        <w:t xml:space="preserve">ariance </w:t>
-      </w:r>
-      <w:r>
-        <w:rPr>
-          <w:b/>
-          <w:sz w:val="24"/>
-          <w:szCs w:val="24"/>
-        </w:rPr>
-        <w:t>in MLH1 counts</w:t>
-      </w:r>
-    </w:p>
-    <w:p>
-      <w:pPr>
-        <w:ind w:firstLine="720"/>
-        <w:contextualSpacing/>
-        <w:rPr>
-          <w:sz w:val="24"/>
-          <w:szCs w:val="24"/>
-        </w:rPr>
-      </w:pPr>
-      <w:r>
-        <w:rPr>
-          <w:sz w:val="24"/>
-          <w:szCs w:val="24"/>
-        </w:rPr>
-        <w:t>(</w:t>
-      </w:r>
-      <w:r>
-        <w:rPr>
-          <w:sz w:val="24"/>
-          <w:szCs w:val="24"/>
-        </w:rPr>
-        <w:t xml:space="preserve">Figure X of </w:t>
-      </w:r>
-      <w:r>
-        <w:rPr>
-          <w:sz w:val="24"/>
-          <w:szCs w:val="24"/>
-        </w:rPr>
-        <w:t xml:space="preserve">mouse level </w:t>
-      </w:r>
-      <w:r>
-        <w:rPr>
-          <w:sz w:val="24"/>
-          <w:szCs w:val="24"/>
-        </w:rPr>
-        <w:t>variance</w:t>
-      </w:r>
-      <w:r>
-        <w:rPr>
-          <w:sz w:val="24"/>
-          <w:szCs w:val="24"/>
-        </w:rPr>
-        <w:t>)</w:t>
-      </w:r>
-    </w:p>
-    <w:p>
-      <w:pPr>
-        <w:ind w:firstLine="720"/>
-        <w:contextualSpacing/>
-        <w:rPr>
-          <w:sz w:val="24"/>
-          <w:szCs w:val="24"/>
-        </w:rPr>
-      </w:pPr>
-      <w:r>
-        <w:rPr>
-          <w:sz w:val="24"/>
-          <w:szCs w:val="24"/>
-        </w:rPr>
-        <w:t>Mixed Model for variance</w:t>
-      </w:r>
-    </w:p>
-    <w:p>
-      <w:pPr>
-        <w:ind w:firstLine="720"/>
-        <w:contextualSpacing/>
-        <w:rPr>
-          <w:sz w:val="24"/>
-          <w:szCs w:val="24"/>
-        </w:rPr>
-      </w:pPr>
-      <w:r>
-        <w:rPr>
-          <w:sz w:val="24"/>
-          <w:szCs w:val="24"/>
-        </w:rPr>
-        <w:tab/>
-        <w:t>Sex is a significant effect. Variance</w:t>
-      </w:r>
-      <w:r>
-        <w:rPr>
-          <w:sz w:val="24"/>
-          <w:szCs w:val="24"/>
-        </w:rPr>
-        <w:t xml:space="preserve"> for </w:t>
-      </w:r>
-      <w:proofErr w:type="spellStart"/>
-      <w:r>
-        <w:rPr>
-          <w:sz w:val="24"/>
-          <w:szCs w:val="24"/>
-        </w:rPr>
-        <w:t>gwRR</w:t>
-      </w:r>
-      <w:proofErr w:type="spellEnd"/>
-      <w:r>
-        <w:rPr>
-          <w:sz w:val="24"/>
-          <w:szCs w:val="24"/>
-        </w:rPr>
-        <w:t xml:space="preserve"> is </w:t>
-      </w:r>
-      <w:r>
-        <w:rPr>
-          <w:sz w:val="24"/>
-          <w:szCs w:val="24"/>
-        </w:rPr>
-        <w:t>higher in female</w:t>
-      </w:r>
-      <w:r>
-        <w:rPr>
-          <w:sz w:val="24"/>
-          <w:szCs w:val="24"/>
-        </w:rPr>
-        <w:t xml:space="preserve"> mice</w:t>
-      </w:r>
-      <w:r>
-        <w:rPr>
-          <w:sz w:val="24"/>
-          <w:szCs w:val="24"/>
-        </w:rPr>
-        <w:t>.</w:t>
-      </w:r>
-    </w:p>
-    <w:p>
-      <w:pPr>
-        <w:contextualSpacing/>
-        <w:rPr>
-          <w:sz w:val="24"/>
-          <w:szCs w:val="24"/>
-        </w:rPr>
-      </w:pPr>
-    </w:p>
-    <w:p>
-      <w:pPr>
-        <w:contextualSpacing/>
-        <w:rPr>
-          <w:sz w:val="24"/>
-          <w:szCs w:val="24"/>
-        </w:rPr>
-      </w:pPr>
-      <w:r>
-        <w:rPr>
-          <w:sz w:val="24"/>
-          <w:szCs w:val="24"/>
-        </w:rPr>
-        <w:t>B.</w:t>
-      </w:r>
-      <w:r>
-        <w:rPr>
-          <w:sz w:val="24"/>
-          <w:szCs w:val="24"/>
-        </w:rPr>
-        <w:t xml:space="preserve"> </w:t>
-      </w:r>
-      <w:r>
-        <w:rPr>
-          <w:b/>
-          <w:sz w:val="24"/>
-          <w:szCs w:val="24"/>
-        </w:rPr>
-        <w:t>DMC1</w:t>
-      </w:r>
-      <w:r>
-        <w:rPr>
-          <w:sz w:val="24"/>
-          <w:szCs w:val="24"/>
-        </w:rPr>
-        <w:t xml:space="preserve"> </w:t>
-      </w:r>
-      <w:r>
-        <w:rPr>
-          <w:b/>
-          <w:sz w:val="24"/>
-          <w:szCs w:val="24"/>
-        </w:rPr>
-        <w:t>results</w:t>
-      </w:r>
-    </w:p>
-    <w:p>
-      <w:pPr>
-        <w:contextualSpacing/>
-        <w:rPr>
-          <w:sz w:val="24"/>
-          <w:szCs w:val="24"/>
-        </w:rPr>
-      </w:pPr>
-      <w:r>
-        <w:rPr>
-          <w:sz w:val="24"/>
-          <w:szCs w:val="24"/>
-        </w:rPr>
-        <w:t>Figure 3.</w:t>
-      </w:r>
-      <w:r>
-        <w:rPr>
-          <w:sz w:val="24"/>
-          <w:szCs w:val="24"/>
-        </w:rPr>
-        <w:t xml:space="preserve"> (DMC1 distribution</w:t>
-      </w:r>
-      <w:r>
-        <w:rPr>
-          <w:sz w:val="24"/>
-          <w:szCs w:val="24"/>
-        </w:rPr>
-        <w:t>)</w:t>
-      </w:r>
-    </w:p>
-    <w:p>
-      <w:pPr>
-        <w:contextualSpacing/>
-        <w:rPr>
-          <w:sz w:val="24"/>
-          <w:szCs w:val="24"/>
-        </w:rPr>
-      </w:pPr>
-      <w:r>
-        <w:rPr>
-          <w:sz w:val="24"/>
-          <w:szCs w:val="24"/>
-        </w:rPr>
-        <w:t>1) ANOVA</w:t>
-      </w:r>
-      <w:r>
-        <w:rPr>
-          <w:sz w:val="24"/>
-          <w:szCs w:val="24"/>
-        </w:rPr>
-        <w:t xml:space="preserve">, </w:t>
-      </w:r>
-      <w:r>
-        <w:rPr>
-          <w:sz w:val="24"/>
-          <w:szCs w:val="24"/>
-        </w:rPr>
-        <w:t>strain effect acros</w:t>
-      </w:r>
-      <w:r>
-        <w:rPr>
-          <w:sz w:val="24"/>
-          <w:szCs w:val="24"/>
-        </w:rPr>
-        <w:t>s mice holds for L but not Z cells.</w:t>
-      </w:r>
-    </w:p>
-    <w:p>
-      <w:pPr>
-        <w:contextualSpacing/>
-        <w:rPr>
-          <w:sz w:val="24"/>
-          <w:szCs w:val="24"/>
-        </w:rPr>
-      </w:pPr>
-      <w:r>
-        <w:rPr>
-          <w:sz w:val="24"/>
-          <w:szCs w:val="24"/>
-        </w:rPr>
-        <w:t>2) post-hoc – t-tests</w:t>
-      </w:r>
-      <w:r>
-        <w:rPr>
-          <w:sz w:val="24"/>
-          <w:szCs w:val="24"/>
-        </w:rPr>
-        <w:t xml:space="preserve"> between high and low groups</w:t>
-      </w:r>
-    </w:p>
-    <w:p>
-      <w:pPr>
-        <w:contextualSpacing/>
-        <w:rPr>
-          <w:sz w:val="24"/>
-          <w:szCs w:val="24"/>
-        </w:rPr>
-      </w:pPr>
-      <w:r>
-        <w:rPr>
-          <w:sz w:val="24"/>
-          <w:szCs w:val="24"/>
-        </w:rPr>
-        <w:tab/>
-      </w:r>
-      <w:proofErr w:type="gramStart"/>
-      <w:r>
-        <w:rPr>
-          <w:sz w:val="24"/>
-          <w:szCs w:val="24"/>
-        </w:rPr>
-        <w:t>t-test</w:t>
-      </w:r>
-      <w:proofErr w:type="gramEnd"/>
-      <w:r>
-        <w:rPr>
-          <w:sz w:val="24"/>
-          <w:szCs w:val="24"/>
-        </w:rPr>
-        <w:t xml:space="preserve"> between the ‘High’ and ‘Low’ MLH1.group is sign</w:t>
-      </w:r>
-      <w:r>
-        <w:rPr>
-          <w:sz w:val="24"/>
-          <w:szCs w:val="24"/>
-        </w:rPr>
-        <w:t>ificant for L cells, but not Z</w:t>
-      </w:r>
-    </w:p>
-    <w:p>
-      <w:pPr>
-        <w:contextualSpacing/>
-        <w:rPr>
-          <w:sz w:val="24"/>
-          <w:szCs w:val="24"/>
-        </w:rPr>
-      </w:pPr>
-      <w:r>
-        <w:rPr>
-          <w:sz w:val="24"/>
-          <w:szCs w:val="24"/>
-        </w:rPr>
-        <w:tab/>
-      </w:r>
-    </w:p>
-    <w:p>
-      <w:pPr>
-        <w:contextualSpacing/>
-        <w:rPr>
-          <w:sz w:val="24"/>
-          <w:szCs w:val="24"/>
-        </w:rPr>
-      </w:pPr>
-    </w:p>
-    <w:p>
-      <w:pPr>
-        <w:contextualSpacing/>
-        <w:rPr>
-          <w:b/>
-          <w:sz w:val="24"/>
-          <w:szCs w:val="24"/>
-        </w:rPr>
-      </w:pPr>
-      <w:r>
-        <w:rPr>
-          <w:b/>
-          <w:sz w:val="24"/>
-          <w:szCs w:val="24"/>
-        </w:rPr>
-        <w:t xml:space="preserve">C. </w:t>
-      </w:r>
-      <w:r>
-        <w:rPr>
-          <w:b/>
-          <w:sz w:val="24"/>
-          <w:szCs w:val="24"/>
-        </w:rPr>
-        <w:t>Heter</w:t>
-      </w:r>
-      <w:r>
-        <w:rPr>
-          <w:b/>
-          <w:sz w:val="24"/>
-          <w:szCs w:val="24"/>
-        </w:rPr>
-        <w:t>ochiasmy patterns incorporating</w:t>
-      </w:r>
-      <w:r>
-        <w:rPr>
-          <w:b/>
-          <w:sz w:val="24"/>
-          <w:szCs w:val="24"/>
-        </w:rPr>
-        <w:t xml:space="preserve"> total SC,</w:t>
-      </w:r>
-      <w:r>
-        <w:rPr>
-          <w:b/>
-          <w:sz w:val="24"/>
-          <w:szCs w:val="24"/>
-        </w:rPr>
-        <w:t xml:space="preserve"> IFD,</w:t>
-      </w:r>
-      <w:r>
-        <w:rPr>
-          <w:b/>
-          <w:sz w:val="24"/>
-          <w:szCs w:val="24"/>
-        </w:rPr>
-        <w:t xml:space="preserve"> and relative CO placement</w:t>
-      </w:r>
-    </w:p>
-    <w:p>
-      <w:pPr>
-        <w:contextualSpacing/>
-        <w:rPr>
-          <w:sz w:val="24"/>
-          <w:szCs w:val="24"/>
-        </w:rPr>
-      </w:pPr>
-      <w:r>
-        <w:rPr>
-          <w:sz w:val="24"/>
-          <w:szCs w:val="24"/>
-        </w:rPr>
-        <w:t xml:space="preserve">(How do High recombine strains differ from low, </w:t>
-      </w:r>
-      <w:proofErr w:type="gramStart"/>
-      <w:r>
-        <w:rPr>
-          <w:sz w:val="24"/>
-          <w:szCs w:val="24"/>
-        </w:rPr>
-        <w:t>How</w:t>
-      </w:r>
-      <w:proofErr w:type="gramEnd"/>
-      <w:r>
-        <w:rPr>
-          <w:sz w:val="24"/>
-          <w:szCs w:val="24"/>
-        </w:rPr>
-        <w:t xml:space="preserve"> do the sexes differ from each other)</w:t>
-      </w:r>
-    </w:p>
-    <w:p>
-      <w:pPr>
-        <w:contextualSpacing/>
-        <w:rPr>
-          <w:sz w:val="24"/>
-          <w:szCs w:val="24"/>
-        </w:rPr>
-      </w:pPr>
-      <w:r>
-        <w:rPr>
-          <w:sz w:val="24"/>
-          <w:szCs w:val="24"/>
-        </w:rPr>
-        <w:t>(</w:t>
-      </w:r>
-      <w:r>
-        <w:rPr>
-          <w:sz w:val="24"/>
-          <w:szCs w:val="24"/>
-        </w:rPr>
-        <w:t>Figure 4</w:t>
-      </w:r>
-      <w:r>
-        <w:rPr>
-          <w:sz w:val="24"/>
-          <w:szCs w:val="24"/>
-        </w:rPr>
-        <w:t xml:space="preserve"> (</w:t>
-      </w:r>
-      <w:proofErr w:type="spellStart"/>
-      <w:r>
-        <w:rPr>
-          <w:sz w:val="24"/>
-          <w:szCs w:val="24"/>
-        </w:rPr>
-        <w:t>HetC</w:t>
-      </w:r>
-      <w:proofErr w:type="spellEnd"/>
-      <w:r>
-        <w:rPr>
-          <w:sz w:val="24"/>
-          <w:szCs w:val="24"/>
-        </w:rPr>
-        <w:t xml:space="preserve"> plot)</w:t>
-      </w:r>
-      <w:r>
-        <w:rPr>
-          <w:sz w:val="24"/>
-          <w:szCs w:val="24"/>
-        </w:rPr>
-        <w:t>?</w:t>
-      </w:r>
-    </w:p>
-    <w:p>
-      <w:pPr>
-        <w:contextualSpacing/>
-        <w:rPr>
-          <w:sz w:val="24"/>
-          <w:szCs w:val="24"/>
-        </w:rPr>
-      </w:pPr>
-      <w:r>
-        <w:rPr>
-          <w:sz w:val="24"/>
-          <w:szCs w:val="24"/>
-        </w:rPr>
-        <w:t>Figure 5 c</w:t>
-      </w:r>
-      <w:r>
-        <w:rPr>
-          <w:sz w:val="24"/>
-          <w:szCs w:val="24"/>
-        </w:rPr>
-        <w:t>hromosome class proportion plot</w:t>
-      </w:r>
-    </w:p>
-    <w:p>
-      <w:pPr>
-        <w:contextualSpacing/>
-        <w:rPr>
-          <w:sz w:val="24"/>
-          <w:szCs w:val="24"/>
-        </w:rPr>
-      </w:pPr>
-      <w:r>
-        <w:rPr>
-          <w:sz w:val="24"/>
-          <w:szCs w:val="24"/>
-        </w:rPr>
-        <w:t xml:space="preserve">Figure X total SC scatter plot, relative CO position plot, and IFD scatter plot </w:t>
-      </w:r>
-    </w:p>
-    <w:p>
-      <w:pPr>
-        <w:contextualSpacing/>
-        <w:rPr>
-          <w:sz w:val="24"/>
-          <w:szCs w:val="24"/>
-        </w:rPr>
-      </w:pPr>
-      <w:r>
-        <w:rPr>
-          <w:sz w:val="24"/>
-          <w:szCs w:val="24"/>
-        </w:rPr>
-        <w:t>Review caveats with heterochiasmy definitions</w:t>
-      </w:r>
-    </w:p>
-    <w:p>
-      <w:pPr>
-        <w:contextualSpacing/>
-        <w:rPr>
-          <w:sz w:val="24"/>
-          <w:szCs w:val="24"/>
-        </w:rPr>
-      </w:pPr>
-      <w:r>
-        <w:rPr>
-          <w:sz w:val="24"/>
-          <w:szCs w:val="24"/>
-        </w:rPr>
-        <w:tab/>
-      </w:r>
-      <w:r>
-        <w:rPr>
-          <w:sz w:val="24"/>
-          <w:szCs w:val="24"/>
-        </w:rPr>
         <w:t>Heterochiasmy values adjusted for female X</w:t>
       </w:r>
       <w:r>
@@ -1716,6 +1555,51 @@
         </w:rPr>
         <w:t>X bivalent</w:t>
       </w:r>
+    </w:p>
+    <w:p>
+      <w:pPr>
+        <w:contextualSpacing/>
+        <w:rPr>
+          <w:sz w:val="24"/>
+          <w:szCs w:val="24"/>
+        </w:rPr>
+      </w:pPr>
+    </w:p>
+    <w:p>
+      <w:pPr>
+        <w:contextualSpacing/>
+        <w:rPr>
+          <w:sz w:val="24"/>
+          <w:szCs w:val="24"/>
+        </w:rPr>
+      </w:pPr>
+    </w:p>
+    <w:p>
+      <w:pPr>
+        <w:contextualSpacing/>
+        <w:rPr>
+          <w:sz w:val="24"/>
+          <w:szCs w:val="24"/>
+        </w:rPr>
+      </w:pPr>
+    </w:p>
+    <w:p>
+      <w:pPr>
+        <w:contextualSpacing/>
+        <w:rPr>
+          <w:sz w:val="24"/>
+          <w:szCs w:val="24"/>
+        </w:rPr>
+      </w:pPr>
+    </w:p>
+    <w:p>
+      <w:pPr>
+        <w:contextualSpacing/>
+        <w:rPr>
+          <w:sz w:val="24"/>
+          <w:szCs w:val="24"/>
+        </w:rPr>
+      </w:pPr>
     </w:p>
     <w:p>
       <w:pPr>
@@ -1885,24 +1769,7 @@
           <w:sz w:val="24"/>
           <w:szCs w:val="24"/>
         </w:rPr>
-        <w:lastRenderedPageBreak/>
-        <w:t xml:space="preserve">Given that high recombining strains have ~1:1 proportions of 1CO and 2CO bivalents, the relative position of 1CO foci will be less </w:t>
-      </w:r>
-      <w:proofErr w:type="spellStart"/>
-      <w:r>
-        <w:rPr>
-          <w:sz w:val="24"/>
-          <w:szCs w:val="24"/>
-        </w:rPr>
-        <w:t>telomeric</w:t>
-      </w:r>
-      <w:proofErr w:type="spellEnd"/>
-      <w:r>
-        <w:rPr>
-          <w:sz w:val="24"/>
-          <w:szCs w:val="24"/>
-        </w:rPr>
-        <w:t>.</w:t>
+        <w:t>Given that high recombining strains have ~1:1 proportions of 1CO and 2CO bivalents, the relative position of 1CO foci will be less telomeric.</w:t>
       </w:r>
       <w:r>
         <w:rPr>
@@ -1957,6 +1824,82 @@
     </w:p>
     <w:p>
       <w:pPr>
+        <w:pStyle w:val="Heading2"/>
+      </w:pPr>
+      <w:r>
+        <w:t>Mat and methods</w:t>
+      </w:r>
+    </w:p>
+    <w:p>
+      <w:pPr>
+        <w:contextualSpacing/>
+      </w:pPr>
+      <w:r>
+        <w:t>-setup data output file</w:t>
+      </w:r>
+    </w:p>
+    <w:p>
+      <w:pPr>
+        <w:contextualSpacing/>
+      </w:pPr>
+      <w:r>
+        <w:tab/>
+        <w:t>explain all the plots that are printed out</w:t>
+      </w:r>
+    </w:p>
+    <w:p>
+      <w:pPr>
+        <w:contextualSpacing/>
+      </w:pPr>
+      <w:r>
+        <w:tab/>
+        <w:t>*don't print out tables that are really big*</w:t>
+      </w:r>
+    </w:p>
+    <w:p>
+      <w:pPr>
+        <w:contextualSpacing/>
+      </w:pPr>
+      <w:r>
+        <w:tab/>
+        <w:t>*add mouse ages to the table (make sure the ages are correctly added</w:t>
+      </w:r>
+    </w:p>
+    <w:p>
+      <w:pPr>
+        <w:contextualSpacing/>
+      </w:pPr>
+      <w:r>
+        <w:tab/>
+      </w:r>
+      <w:r>
+        <w:tab/>
+        <w:t>(add_age)</w:t>
+      </w:r>
+    </w:p>
+    <w:p>
+      <w:pPr>
+        <w:contextualSpacing/>
+      </w:pPr>
+      <w:r>
+        <w:t>-save the final .RData file.</w:t>
+      </w:r>
+    </w:p>
+    <w:p>
+      <w:pPr>
+        <w:contextualSpacing/>
+      </w:pPr>
+    </w:p>
+    <w:p>
+      <w:pPr>
+        <w:contextualSpacing/>
+      </w:pPr>
+      <w:r>
+        <w:t>-Permutation scripts/files</w:t>
+      </w:r>
+    </w:p>
+    <w:p>
+      <w:pPr>
         <w:contextualSpacing/>
         <w:rPr>
           <w:sz w:val="24"/>
@@ -2086,49 +2029,8 @@
           <w:sz w:val="24"/>
           <w:szCs w:val="24"/>
         </w:rPr>
-        <w:t xml:space="preserve">Male specific polymorphism for </w:t>
-      </w:r>
-      <w:proofErr w:type="spellStart"/>
-      <w:r>
-        <w:rPr>
-          <w:sz w:val="24"/>
-          <w:szCs w:val="24"/>
-        </w:rPr>
-        <w:t>gwRR</w:t>
-      </w:r>
-      <w:proofErr w:type="spellEnd"/>
-      <w:r>
-        <w:rPr>
-          <w:sz w:val="24"/>
-          <w:szCs w:val="24"/>
-        </w:rPr>
-        <w:t xml:space="preserve"> in musculus and </w:t>
-      </w:r>
-      <w:proofErr w:type="spellStart"/>
-      <w:r>
-        <w:rPr>
-          <w:sz w:val="24"/>
-          <w:szCs w:val="24"/>
-        </w:rPr>
-        <w:t>molossisnus</w:t>
-      </w:r>
-      <w:proofErr w:type="spellEnd"/>
-      <w:r>
-        <w:rPr>
-          <w:sz w:val="24"/>
-          <w:szCs w:val="24"/>
-        </w:rPr>
-        <w:t xml:space="preserve">, may not be a species wide optimum for </w:t>
-      </w:r>
-      <w:proofErr w:type="spellStart"/>
-      <w:r>
-        <w:rPr>
-          <w:sz w:val="24"/>
-          <w:szCs w:val="24"/>
-        </w:rPr>
-        <w:t>gwRR</w:t>
-      </w:r>
-      <w:proofErr w:type="spellEnd"/>
+        <w:t>Male specific polymorphism for gwRR in musculus and molossisnus, may not be a species wide optimum for gwRR</w:t>
+      </w:r>
     </w:p>
     <w:p>
       <w:pPr>
@@ -2147,17 +2049,8 @@
           <w:sz w:val="24"/>
           <w:szCs w:val="24"/>
         </w:rPr>
-        <w:t xml:space="preserve">More variance in females for meiotic features, resulting in greater variation in </w:t>
-      </w:r>
-      <w:proofErr w:type="spellStart"/>
-      <w:r>
-        <w:rPr>
-          <w:sz w:val="24"/>
-          <w:szCs w:val="24"/>
-        </w:rPr>
-        <w:t>gwRR</w:t>
-      </w:r>
-      <w:proofErr w:type="spellEnd"/>
+        <w:t>More variance in females for meiotic features, resulting in greater variation in gwRR</w:t>
+      </w:r>
     </w:p>
     <w:p>
       <w:pPr>
@@ -2226,6 +2119,7 @@
           <w:sz w:val="24"/>
           <w:szCs w:val="24"/>
         </w:rPr>
+        <w:lastRenderedPageBreak/>
         <w:t>Importance of broad scale patterns for recombination</w:t>
       </w:r>
     </w:p>
@@ -2241,150 +2135,22 @@
           <w:sz w:val="24"/>
           <w:szCs w:val="24"/>
         </w:rPr>
-        <w:t>(</w:t>
-      </w:r>
-      <w:proofErr w:type="gramStart"/>
-      <w:r>
-        <w:rPr>
-          <w:sz w:val="24"/>
-          <w:szCs w:val="24"/>
-        </w:rPr>
-        <w:t>centromere</w:t>
-      </w:r>
-      <w:proofErr w:type="gramEnd"/>
-      <w:r>
-        <w:rPr>
-          <w:sz w:val="24"/>
-          <w:szCs w:val="24"/>
-        </w:rPr>
-        <w:t xml:space="preserve"> effects for </w:t>
-      </w:r>
-      <w:proofErr w:type="spellStart"/>
-      <w:r>
-        <w:rPr>
-          <w:sz w:val="24"/>
-          <w:szCs w:val="24"/>
-        </w:rPr>
-        <w:t>mis</w:t>
-      </w:r>
-      <w:proofErr w:type="spellEnd"/>
-      <w:r>
-        <w:rPr>
-          <w:sz w:val="24"/>
-          <w:szCs w:val="24"/>
-        </w:rPr>
-        <w:t xml:space="preserve">-segregation rates) - (high rate of </w:t>
-      </w:r>
-      <w:proofErr w:type="spellStart"/>
-      <w:r>
-        <w:rPr>
-          <w:sz w:val="24"/>
-          <w:szCs w:val="24"/>
-        </w:rPr>
-        <w:t>robertsonian</w:t>
-      </w:r>
-      <w:proofErr w:type="spellEnd"/>
-      <w:r>
-        <w:rPr>
-          <w:sz w:val="24"/>
-          <w:szCs w:val="24"/>
-        </w:rPr>
-        <w:t xml:space="preserve"> translocation in Dom, and absent in </w:t>
-      </w:r>
-      <w:proofErr w:type="spellStart"/>
-      <w:r>
-        <w:rPr>
-          <w:sz w:val="24"/>
-          <w:szCs w:val="24"/>
-        </w:rPr>
-        <w:t>Musc</w:t>
-      </w:r>
-      <w:proofErr w:type="spellEnd"/>
-      <w:r>
-        <w:rPr>
-          <w:sz w:val="24"/>
-          <w:szCs w:val="24"/>
-        </w:rPr>
-        <w:t xml:space="preserve"> – maybe something about centromeres (encourages </w:t>
-      </w:r>
-      <w:proofErr w:type="spellStart"/>
-      <w:r>
-        <w:rPr>
-          <w:sz w:val="24"/>
-          <w:szCs w:val="24"/>
-        </w:rPr>
-        <w:t>transloactions</w:t>
-      </w:r>
-      <w:proofErr w:type="spellEnd"/>
-      <w:r>
-        <w:rPr>
-          <w:sz w:val="24"/>
-          <w:szCs w:val="24"/>
-        </w:rPr>
-        <w:t xml:space="preserve"> + suppresses 2CO (rec near centromere) in DOM</w:t>
-      </w:r>
-    </w:p>
-    <w:p>
-      <w:pPr>
-        <w:rPr>
-          <w:sz w:val="24"/>
-          <w:szCs w:val="24"/>
-        </w:rPr>
-      </w:pPr>
-      <w:r>
-        <w:rPr>
-          <w:sz w:val="24"/>
-          <w:szCs w:val="24"/>
-        </w:rPr>
-        <w:t>(</w:t>
-      </w:r>
-      <w:proofErr w:type="gramStart"/>
-      <w:r>
-        <w:rPr>
-          <w:sz w:val="24"/>
-          <w:szCs w:val="24"/>
-        </w:rPr>
-        <w:t>that</w:t>
-      </w:r>
-      <w:proofErr w:type="gramEnd"/>
-      <w:r>
-        <w:rPr>
-          <w:sz w:val="24"/>
-          <w:szCs w:val="24"/>
-        </w:rPr>
-        <w:t xml:space="preserve"> has changed in </w:t>
-      </w:r>
-      <w:proofErr w:type="spellStart"/>
-      <w:r>
-        <w:rPr>
-          <w:sz w:val="24"/>
-          <w:szCs w:val="24"/>
-        </w:rPr>
-        <w:t>Musc</w:t>
-      </w:r>
-      <w:proofErr w:type="spellEnd"/>
-      <w:r>
-        <w:rPr>
-          <w:sz w:val="24"/>
-          <w:szCs w:val="24"/>
-        </w:rPr>
-        <w:t xml:space="preserve">, REC near centromere suppresses rates of </w:t>
-      </w:r>
-      <w:proofErr w:type="spellStart"/>
-      <w:r>
-        <w:rPr>
-          <w:sz w:val="24"/>
-          <w:szCs w:val="24"/>
-        </w:rPr>
-        <w:t>robertsonian</w:t>
-      </w:r>
-      <w:proofErr w:type="spellEnd"/>
-      <w:r>
-        <w:rPr>
-          <w:sz w:val="24"/>
-          <w:szCs w:val="24"/>
-        </w:rPr>
-        <w:t xml:space="preserve"> translocation)</w:t>
+        <w:t>(centromere effects for mis-segregation rates) - (high rate of robertsonian translocation in Dom, and absent in Musc – maybe something about centromeres (encourages transloactions + suppresses 2CO (rec near centromere) in DOM</w:t>
+      </w:r>
+    </w:p>
+    <w:p>
+      <w:pPr>
+        <w:rPr>
+          <w:sz w:val="24"/>
+          <w:szCs w:val="24"/>
+        </w:rPr>
+      </w:pPr>
+      <w:r>
+        <w:rPr>
+          <w:sz w:val="24"/>
+          <w:szCs w:val="24"/>
+        </w:rPr>
+        <w:t>(that has changed in Musc, REC near centromere suppresses rates of robertsonian translocation)</w:t>
       </w:r>
     </w:p>
     <w:p>
@@ -2530,7 +2296,7 @@
         <w:rFonts w:hint="default"/>
       </w:rPr>
     </w:lvl>
-    <w:lvl w:ilvl="1" w:tplc="04090019" w:tentative="1">
+    <w:lvl w:ilvl="1" w:tplc="04090019">
       <w:start w:val="1"/>
       <w:numFmt w:val="lowerLetter"/>
       <w:lvlText w:val="%2."/>
@@ -2539,7 +2305,7 @@
         <w:ind w:left="1440" w:hanging="360"/>
       </w:pPr>
     </w:lvl>
-    <w:lvl w:ilvl="2" w:tplc="0409001B" w:tentative="1">
+    <w:lvl w:ilvl="2" w:tplc="0409001B">
       <w:start w:val="1"/>
       <w:numFmt w:val="lowerRoman"/>
       <w:lvlText w:val="%3."/>
@@ -3470,7 +3236,7 @@
 </file>
 
 <file path=customXml/itemProps1.xml><?xml version="1.0" encoding="utf-8"?>
-<ds:datastoreItem xmlns:ds="http://schemas.openxmlformats.org/officeDocument/2006/customXml" ds:itemID="{510E61A7-A1A0-4DC1-A889-9F4634EE1BC7}">
+<ds:datastoreItem xmlns:ds="http://schemas.openxmlformats.org/officeDocument/2006/customXml" ds:itemID="{EA6830BE-0E65-46A3-8652-3329076F6669}">
   <ds:schemaRefs>
     <ds:schemaRef ds:uri="http://schemas.openxmlformats.org/officeDocument/2006/bibliography"/>
   </ds:schemaRefs>

</xml_diff>